<commit_message>
Projekt indítási útmutató frissítve
</commit_message>
<xml_diff>
--- a/Remys_kitchen/Projekt elindítási útmutató.docx
+++ b/Remys_kitchen/Projekt elindítási útmutató.docx
@@ -7,10 +7,7 @@
         <w:pStyle w:val="Cmsor1"/>
       </w:pPr>
       <w:r>
-        <w:t xml:space="preserve">A </w:t>
-      </w:r>
-      <w:r>
-        <w:t xml:space="preserve">projekt indításának </w:t>
+        <w:t xml:space="preserve">A projekt indításának </w:t>
       </w:r>
       <w:r>
         <w:t>lépései</w:t>
@@ -238,6 +235,7 @@
     </w:p>
     <w:p>
       <w:pPr>
+        <w:keepNext/>
         <w:jc w:val="center"/>
       </w:pPr>
       <w:r>
@@ -247,10 +245,10 @@
         <mc:AlternateContent>
           <mc:Choice Requires="wps">
             <w:drawing>
-              <wp:anchor distT="0" distB="0" distL="114300" distR="114300" simplePos="0" relativeHeight="251661312" behindDoc="0" locked="0" layoutInCell="1" allowOverlap="1" wp14:anchorId="0030564D" wp14:editId="2BACF496">
+              <wp:anchor distT="0" distB="0" distL="114300" distR="114300" simplePos="0" relativeHeight="251661312" behindDoc="0" locked="0" layoutInCell="1" allowOverlap="1" wp14:anchorId="0030564D" wp14:editId="38E82FAB">
                 <wp:simplePos x="0" y="0"/>
                 <wp:positionH relativeFrom="column">
-                  <wp:posOffset>2738120</wp:posOffset>
+                  <wp:posOffset>3210560</wp:posOffset>
                 </wp:positionH>
                 <wp:positionV relativeFrom="paragraph">
                   <wp:posOffset>951230</wp:posOffset>
@@ -315,7 +313,7 @@
           </mc:Choice>
           <mc:Fallback>
             <w:pict>
-              <v:rect w14:anchorId="1F0E5C5F" id="Téglalap 1" o:spid="_x0000_s1026" style="position:absolute;margin-left:215.6pt;margin-top:74.9pt;width:33.75pt;height:13.5pt;z-index:251661312;visibility:visible;mso-wrap-style:square;mso-width-percent:0;mso-height-percent:0;mso-wrap-distance-left:9pt;mso-wrap-distance-top:0;mso-wrap-distance-right:9pt;mso-wrap-distance-bottom:0;mso-position-horizontal:absolute;mso-position-horizontal-relative:text;mso-position-vertical:absolute;mso-position-vertical-relative:text;mso-width-percent:0;mso-height-percent:0;mso-width-relative:margin;mso-height-relative:margin;v-text-anchor:middle" o:gfxdata="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" filled="f" strokecolor="#c00000" strokeweight="2.25pt"/>
+              <v:rect w14:anchorId="3A8CFB80" id="Téglalap 1" o:spid="_x0000_s1026" style="position:absolute;margin-left:252.8pt;margin-top:74.9pt;width:33.75pt;height:13.5pt;z-index:251661312;visibility:visible;mso-wrap-style:square;mso-width-percent:0;mso-height-percent:0;mso-wrap-distance-left:9pt;mso-wrap-distance-top:0;mso-wrap-distance-right:9pt;mso-wrap-distance-bottom:0;mso-position-horizontal:absolute;mso-position-horizontal-relative:text;mso-position-vertical:absolute;mso-position-vertical-relative:text;mso-width-percent:0;mso-height-percent:0;mso-width-relative:margin;mso-height-relative:margin;v-text-anchor:middle" o:gfxdata="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" filled="f" strokecolor="#c00000" strokeweight="2.25pt"/>
             </w:pict>
           </mc:Fallback>
         </mc:AlternateContent>
@@ -362,6 +360,31 @@
       </w:r>
     </w:p>
     <w:p>
+      <w:pPr>
+        <w:pStyle w:val="Kpalrs"/>
+        <w:jc w:val="center"/>
+      </w:pPr>
+      <w:fldSimple w:instr=" SEQ kép \* ARABIC ">
+        <w:r>
+          <w:rPr>
+            <w:noProof/>
+          </w:rPr>
+          <w:t>1</w:t>
+        </w:r>
+      </w:fldSimple>
+      <w:r>
+        <w:t xml:space="preserve">. kép: </w:t>
+      </w:r>
+      <w:proofErr w:type="spellStart"/>
+      <w:r>
+        <w:t>Xampp</w:t>
+      </w:r>
+      <w:proofErr w:type="spellEnd"/>
+      <w:r>
+        <w:t xml:space="preserve"> elindításának folyamata</w:t>
+      </w:r>
+    </w:p>
+    <w:p>
       <w:r>
         <w:t>Ezek után a felső sorban található importálás fülre kattintva a „Fájl kiválasztása” gombra</w:t>
       </w:r>
@@ -414,6 +437,10 @@
       </w:r>
     </w:p>
     <w:p>
+      <w:pPr>
+        <w:keepNext/>
+        <w:jc w:val="center"/>
+      </w:pPr>
       <w:r>
         <w:rPr>
           <w:noProof/>
@@ -530,6 +557,23 @@
       </w:r>
     </w:p>
     <w:p>
+      <w:pPr>
+        <w:pStyle w:val="Kpalrs"/>
+        <w:jc w:val="center"/>
+      </w:pPr>
+      <w:fldSimple w:instr=" SEQ kép \* ARABIC ">
+        <w:r>
+          <w:rPr>
+            <w:noProof/>
+          </w:rPr>
+          <w:t>2</w:t>
+        </w:r>
+      </w:fldSimple>
+      <w:r>
+        <w:t>. kép: Backend szerver indítása</w:t>
+      </w:r>
+    </w:p>
+    <w:p>
       <w:r>
         <w:t>a képen a bekeretezett gomb megnyomásával indítsa el backend projektet.</w:t>
       </w:r>
@@ -542,6 +586,7 @@
     </w:p>
     <w:p>
       <w:pPr>
+        <w:keepNext/>
         <w:jc w:val="center"/>
       </w:pPr>
       <w:r>
@@ -591,6 +636,23 @@
       </w:r>
     </w:p>
     <w:p>
+      <w:pPr>
+        <w:pStyle w:val="Kpalrs"/>
+        <w:jc w:val="center"/>
+      </w:pPr>
+      <w:fldSimple w:instr=" SEQ kép \* ARABIC ">
+        <w:r>
+          <w:rPr>
+            <w:noProof/>
+          </w:rPr>
+          <w:t>3</w:t>
+        </w:r>
+      </w:fldSimple>
+      <w:r>
+        <w:t>. kép: A terminálon található szöveg sikeres indítás esetén</w:t>
+      </w:r>
+    </w:p>
+    <w:p>
       <w:r>
         <w:t xml:space="preserve">kérjük zárja be a számítógépén futó többi </w:t>
       </w:r>
@@ -684,6 +746,7 @@
     </w:p>
     <w:p>
       <w:pPr>
+        <w:keepNext/>
         <w:jc w:val="center"/>
       </w:pPr>
       <w:r>
@@ -893,6 +956,31 @@
       </w:r>
     </w:p>
     <w:p>
+      <w:pPr>
+        <w:pStyle w:val="Kpalrs"/>
+        <w:jc w:val="center"/>
+      </w:pPr>
+      <w:fldSimple w:instr=" SEQ kép \* ARABIC ">
+        <w:r>
+          <w:rPr>
+            <w:noProof/>
+          </w:rPr>
+          <w:t>4</w:t>
+        </w:r>
+      </w:fldSimple>
+      <w:r>
+        <w:t xml:space="preserve">. kép: </w:t>
+      </w:r>
+      <w:proofErr w:type="spellStart"/>
+      <w:r>
+        <w:t>Xampp</w:t>
+      </w:r>
+      <w:proofErr w:type="spellEnd"/>
+      <w:r>
+        <w:t xml:space="preserve"> indításának folyamata</w:t>
+      </w:r>
+    </w:p>
+    <w:p>
       <w:r>
         <w:t xml:space="preserve">Ezután a </w:t>
       </w:r>
@@ -907,6 +995,7 @@
     </w:p>
     <w:p>
       <w:pPr>
+        <w:keepNext/>
         <w:jc w:val="center"/>
       </w:pPr>
       <w:r>
@@ -1036,6 +1125,31 @@
       </w:r>
     </w:p>
     <w:p>
+      <w:pPr>
+        <w:pStyle w:val="Kpalrs"/>
+        <w:jc w:val="center"/>
+      </w:pPr>
+      <w:fldSimple w:instr=" SEQ kép \* ARABIC ">
+        <w:r>
+          <w:rPr>
+            <w:noProof/>
+          </w:rPr>
+          <w:t>5</w:t>
+        </w:r>
+      </w:fldSimple>
+      <w:r>
+        <w:t xml:space="preserve">. kép: </w:t>
+      </w:r>
+      <w:proofErr w:type="spellStart"/>
+      <w:r>
+        <w:t>Xampp</w:t>
+      </w:r>
+      <w:proofErr w:type="spellEnd"/>
+      <w:r>
+        <w:t xml:space="preserve"> indításának folyamata</w:t>
+      </w:r>
+    </w:p>
+    <w:p>
       <w:r>
         <w:t>Ezek után a felső sorban található importálás fülre kattintva a „Fájl kiválasztása” gombra</w:t>
       </w:r>
@@ -1094,6 +1208,10 @@
       </w:r>
     </w:p>
     <w:p>
+      <w:pPr>
+        <w:keepNext/>
+        <w:jc w:val="center"/>
+      </w:pPr>
       <w:r>
         <w:rPr>
           <w:noProof/>
@@ -1215,6 +1333,26 @@
       </w:r>
     </w:p>
     <w:p>
+      <w:pPr>
+        <w:pStyle w:val="Kpalrs"/>
+        <w:jc w:val="center"/>
+      </w:pPr>
+      <w:fldSimple w:instr=" SEQ kép \* ARABIC ">
+        <w:r>
+          <w:rPr>
+            <w:noProof/>
+          </w:rPr>
+          <w:t>6</w:t>
+        </w:r>
+      </w:fldSimple>
+      <w:r>
+        <w:t xml:space="preserve">. kép: </w:t>
+      </w:r>
+      <w:r>
+        <w:t>Backend szerver indítása</w:t>
+      </w:r>
+    </w:p>
+    <w:p>
       <w:r>
         <w:t>a képen a bekeretezett gomb megnyomásával indítsa el backend projektet.</w:t>
       </w:r>
@@ -1282,6 +1420,10 @@
       </w:r>
     </w:p>
     <w:p>
+      <w:pPr>
+        <w:keepNext/>
+        <w:jc w:val="center"/>
+      </w:pPr>
       <w:r>
         <w:rPr>
           <w:noProof/>
@@ -1487,9 +1629,39 @@
           </wp:inline>
         </w:drawing>
       </w:r>
+    </w:p>
+    <w:p>
+      <w:pPr>
+        <w:pStyle w:val="Kpalrs"/>
+        <w:jc w:val="center"/>
+      </w:pPr>
+      <w:fldSimple w:instr=" SEQ kép \* ARABIC ">
+        <w:r>
+          <w:rPr>
+            <w:noProof/>
+          </w:rPr>
+          <w:t>7</w:t>
+        </w:r>
+      </w:fldSimple>
+      <w:r>
+        <w:t xml:space="preserve">. kép: Python telepítése Visual </w:t>
+      </w:r>
+      <w:proofErr w:type="spellStart"/>
+      <w:r>
+        <w:t>Studio</w:t>
+      </w:r>
+      <w:proofErr w:type="spellEnd"/>
       <w:r>
         <w:t xml:space="preserve"> </w:t>
       </w:r>
+      <w:proofErr w:type="spellStart"/>
+      <w:r>
+        <w:t>Code</w:t>
+      </w:r>
+      <w:proofErr w:type="spellEnd"/>
+      <w:r>
+        <w:t>-ban</w:t>
+      </w:r>
     </w:p>
     <w:p>
       <w:r>
@@ -1518,7 +1690,7 @@
           <w:noProof/>
         </w:rPr>
         <w:drawing>
-          <wp:anchor distT="0" distB="0" distL="114300" distR="114300" simplePos="0" relativeHeight="251670528" behindDoc="0" locked="0" layoutInCell="1" allowOverlap="1" wp14:anchorId="0F46FD1A" wp14:editId="33338324">
+          <wp:anchor distT="0" distB="0" distL="114300" distR="114300" simplePos="0" relativeHeight="251670528" behindDoc="0" locked="0" layoutInCell="1" allowOverlap="1" wp14:anchorId="0F46FD1A" wp14:editId="316EA519">
             <wp:simplePos x="0" y="0"/>
             <wp:positionH relativeFrom="column">
               <wp:posOffset>3042813</wp:posOffset>
@@ -1578,7 +1750,7 @@
           <w:noProof/>
         </w:rPr>
         <w:drawing>
-          <wp:anchor distT="0" distB="0" distL="114300" distR="114300" simplePos="0" relativeHeight="251671552" behindDoc="0" locked="0" layoutInCell="1" allowOverlap="1" wp14:anchorId="759115C3" wp14:editId="59675D7D">
+          <wp:anchor distT="0" distB="0" distL="114300" distR="114300" simplePos="0" relativeHeight="251671552" behindDoc="0" locked="0" layoutInCell="1" allowOverlap="1" wp14:anchorId="759115C3" wp14:editId="043D0870">
             <wp:simplePos x="0" y="0"/>
             <wp:positionH relativeFrom="column">
               <wp:posOffset>-1905</wp:posOffset>
@@ -1901,9 +2073,28 @@
     </w:p>
     <w:p>
       <w:pPr>
-        <w:spacing w:after="160" w:line="278" w:lineRule="auto"/>
-        <w:jc w:val="left"/>
-      </w:pPr>
+        <w:pStyle w:val="Kpalrs"/>
+        <w:jc w:val="center"/>
+      </w:pPr>
+      <w:r>
+        <w:t xml:space="preserve">8.kép Terminál megnyitása Visual </w:t>
+      </w:r>
+      <w:proofErr w:type="spellStart"/>
+      <w:r>
+        <w:t>Studio</w:t>
+      </w:r>
+      <w:proofErr w:type="spellEnd"/>
+      <w:r>
+        <w:t xml:space="preserve"> </w:t>
+      </w:r>
+      <w:proofErr w:type="spellStart"/>
+      <w:r>
+        <w:t>Code</w:t>
+      </w:r>
+      <w:proofErr w:type="spellEnd"/>
+      <w:r>
+        <w:t>-ban</w:t>
+      </w:r>
       <w:r>
         <w:br w:type="page"/>
       </w:r>
@@ -2082,6 +2273,7 @@
     </w:p>
     <w:p>
       <w:pPr>
+        <w:keepNext/>
         <w:jc w:val="center"/>
       </w:pPr>
       <w:r>
@@ -2131,6 +2323,26 @@
       </w:r>
     </w:p>
     <w:p>
+      <w:pPr>
+        <w:pStyle w:val="Kpalrs"/>
+        <w:jc w:val="center"/>
+      </w:pPr>
+      <w:fldSimple w:instr=" SEQ kép \* ARABIC ">
+        <w:r>
+          <w:rPr>
+            <w:noProof/>
+          </w:rPr>
+          <w:t>9</w:t>
+        </w:r>
+      </w:fldSimple>
+      <w:r>
+        <w:t xml:space="preserve">. kép: </w:t>
+      </w:r>
+      <w:r>
+        <w:t>A terminálon található szöveg sikeres indítás esetén</w:t>
+      </w:r>
+    </w:p>
+    <w:p>
       <w:r>
         <w:t xml:space="preserve">kérjük zárja be a számítógépén futó többi </w:t>
       </w:r>
@@ -2259,10 +2471,7 @@
         </w:numPr>
       </w:pPr>
       <w:r>
-        <w:t>Importálja a</w:t>
-      </w:r>
-      <w:r>
-        <w:t xml:space="preserve"> projekt mappa „Adatbázis” almappájában található „</w:t>
+        <w:t>Importálja a projekt mappa „Adatbázis” almappájában található „</w:t>
       </w:r>
       <w:proofErr w:type="spellStart"/>
       <w:r>
@@ -2270,10 +2479,7 @@
       </w:r>
       <w:proofErr w:type="spellEnd"/>
       <w:r>
-        <w:t>” file-t.</w:t>
-      </w:r>
-      <w:r>
-        <w:t xml:space="preserve"> – A megadott </w:t>
+        <w:t xml:space="preserve">” file-t. – A megadott </w:t>
       </w:r>
       <w:proofErr w:type="spellStart"/>
       <w:r>
@@ -2564,7 +2770,71 @@
         <w:t>A második parancssorban</w:t>
       </w:r>
       <w:r>
-        <w:t xml:space="preserve"> a következő paranccsal a frontend oldalt tudja elindítani.</w:t>
+        <w:t xml:space="preserve"> a következő paranccsal a frontend oldal</w:t>
+      </w:r>
+      <w:r>
+        <w:t xml:space="preserve"> </w:t>
+      </w:r>
+      <w:r>
+        <w:t>elind</w:t>
+      </w:r>
+      <w:r>
+        <w:t>ításához szükséges modulok letöltését tudja elvégezni</w:t>
+      </w:r>
+      <w:r>
+        <w:t>.</w:t>
+      </w:r>
+    </w:p>
+    <w:p>
+      <w:pPr>
+        <w:rPr>
+          <w:rStyle w:val="Kiemels2"/>
+        </w:rPr>
+      </w:pPr>
+      <w:proofErr w:type="spellStart"/>
+      <w:r>
+        <w:rPr>
+          <w:rStyle w:val="Kiemels2"/>
+        </w:rPr>
+        <w:t>npm</w:t>
+      </w:r>
+      <w:proofErr w:type="spellEnd"/>
+      <w:r>
+        <w:rPr>
+          <w:rStyle w:val="Kiemels2"/>
+        </w:rPr>
+        <w:t xml:space="preserve"> </w:t>
+      </w:r>
+      <w:r>
+        <w:rPr>
+          <w:rStyle w:val="Kiemels2"/>
+        </w:rPr>
+        <w:t>i vite@4</w:t>
+      </w:r>
+    </w:p>
+    <w:p>
+      <w:pPr>
+        <w:rPr>
+          <w:rStyle w:val="Kiemels2"/>
+          <w:b w:val="0"/>
+          <w:bCs w:val="0"/>
+        </w:rPr>
+      </w:pPr>
+      <w:r>
+        <w:rPr>
+          <w:rStyle w:val="Kiemels2"/>
+          <w:b w:val="0"/>
+          <w:bCs w:val="0"/>
+        </w:rPr>
+        <w:t>Sikeres telepítés utána frontend projekt elindítását a következő paranccsal tudja megtenni</w:t>
+      </w:r>
+      <w:r>
+        <w:rPr>
+          <w:rStyle w:val="Kiemels2"/>
+          <w:b w:val="0"/>
+          <w:bCs w:val="0"/>
+        </w:rPr>
+        <w:t>.</w:t>
       </w:r>
     </w:p>
     <w:p>
@@ -2631,13 +2901,7 @@
           <w:rPr>
             <w:rStyle w:val="Kiemels2"/>
           </w:rPr>
-          <w:t>http://localhost:300</w:t>
-        </w:r>
-        <w:r>
-          <w:rPr>
-            <w:rStyle w:val="Kiemels2"/>
-          </w:rPr>
-          <w:t>0</w:t>
+          <w:t>http://localhost:3000</w:t>
         </w:r>
       </w:hyperlink>
       <w:r>
@@ -3507,8 +3771,8 @@
   <w:style w:type="character" w:default="1" w:styleId="Bekezdsalapbettpusa">
     <w:name w:val="Default Paragraph Font"/>
     <w:uiPriority w:val="1"/>
+    <w:semiHidden/>
     <w:unhideWhenUsed/>
-    <w:rsid w:val="00C84B8D"/>
   </w:style>
   <w:style w:type="table" w:default="1" w:styleId="Normltblzat">
     <w:name w:val="Normal Table"/>
@@ -3530,7 +3794,6 @@
     <w:uiPriority w:val="99"/>
     <w:semiHidden/>
     <w:unhideWhenUsed/>
-    <w:rsid w:val="00C84B8D"/>
   </w:style>
   <w:style w:type="character" w:customStyle="1" w:styleId="Cmsor1Char">
     <w:name w:val="Címsor 1 Char"/>

</xml_diff>